<commit_message>
mermaid diagram must use .qmd file extension
</commit_message>
<xml_diff>
--- a/articles/day05/20220920.docx
+++ b/articles/day05/20220920.docx
@@ -3042,258 +3042,226 @@
     <w:link w:val="VerbatimChar"/>
     <w:pPr>
       <w:wordWrap w:val="off"/>
-      <w:shd w:val="clear" w:fill="f1f3f5"/>
     </w:pPr>
   </w:style>
   <w:style w:type="character" w:customStyle="1" w:styleId="KeywordTok">
     <w:name w:val="KeywordTok"/>
     <w:basedOn w:val="VerbatimChar"/>
     <w:rPr>
-      <w:color w:val="003b4f"/>
-      <w:shd w:val="clear" w:fill="f1f3f5"/>
+      <w:color w:val="d73a49"/>
     </w:rPr>
   </w:style>
   <w:style w:type="character" w:customStyle="1" w:styleId="DataTypeTok">
     <w:name w:val="DataTypeTok"/>
     <w:basedOn w:val="VerbatimChar"/>
     <w:rPr>
-      <w:color w:val="ad0000"/>
-      <w:shd w:val="clear" w:fill="f1f3f5"/>
+      <w:color w:val="d73a49"/>
     </w:rPr>
   </w:style>
   <w:style w:type="character" w:customStyle="1" w:styleId="DecValTok">
     <w:name w:val="DecValTok"/>
     <w:basedOn w:val="VerbatimChar"/>
     <w:rPr>
-      <w:color w:val="ad0000"/>
-      <w:shd w:val="clear" w:fill="f1f3f5"/>
+      <w:color w:val="005cc5"/>
     </w:rPr>
   </w:style>
   <w:style w:type="character" w:customStyle="1" w:styleId="BaseNTok">
     <w:name w:val="BaseNTok"/>
     <w:basedOn w:val="VerbatimChar"/>
     <w:rPr>
-      <w:color w:val="ad0000"/>
-      <w:shd w:val="clear" w:fill="f1f3f5"/>
+      <w:color w:val="005cc5"/>
     </w:rPr>
   </w:style>
   <w:style w:type="character" w:customStyle="1" w:styleId="FloatTok">
     <w:name w:val="FloatTok"/>
     <w:basedOn w:val="VerbatimChar"/>
     <w:rPr>
-      <w:color w:val="ad0000"/>
-      <w:shd w:val="clear" w:fill="f1f3f5"/>
+      <w:color w:val="005cc5"/>
     </w:rPr>
   </w:style>
   <w:style w:type="character" w:customStyle="1" w:styleId="ConstantTok">
     <w:name w:val="ConstantTok"/>
     <w:basedOn w:val="VerbatimChar"/>
     <w:rPr>
-      <w:color w:val="8f5902"/>
-      <w:shd w:val="clear" w:fill="f1f3f5"/>
+      <w:color w:val="005cc5"/>
     </w:rPr>
   </w:style>
   <w:style w:type="character" w:customStyle="1" w:styleId="CharTok">
     <w:name w:val="CharTok"/>
     <w:basedOn w:val="VerbatimChar"/>
     <w:rPr>
-      <w:color w:val="20794d"/>
-      <w:shd w:val="clear" w:fill="f1f3f5"/>
+      <w:color w:val="032f62"/>
     </w:rPr>
   </w:style>
   <w:style w:type="character" w:customStyle="1" w:styleId="SpecialCharTok">
     <w:name w:val="SpecialCharTok"/>
     <w:basedOn w:val="VerbatimChar"/>
     <w:rPr>
-      <w:color w:val="5e5e5e"/>
-      <w:shd w:val="clear" w:fill="f1f3f5"/>
+      <w:color w:val="005cc5"/>
     </w:rPr>
   </w:style>
   <w:style w:type="character" w:customStyle="1" w:styleId="StringTok">
     <w:name w:val="StringTok"/>
     <w:basedOn w:val="VerbatimChar"/>
     <w:rPr>
-      <w:color w:val="20794d"/>
-      <w:shd w:val="clear" w:fill="f1f3f5"/>
+      <w:color w:val="032f62"/>
     </w:rPr>
   </w:style>
   <w:style w:type="character" w:customStyle="1" w:styleId="VerbatimStringTok">
     <w:name w:val="VerbatimStringTok"/>
     <w:basedOn w:val="VerbatimChar"/>
     <w:rPr>
-      <w:color w:val="20794d"/>
-      <w:shd w:val="clear" w:fill="f1f3f5"/>
+      <w:color w:val="032f62"/>
     </w:rPr>
   </w:style>
   <w:style w:type="character" w:customStyle="1" w:styleId="SpecialStringTok">
     <w:name w:val="SpecialStringTok"/>
     <w:basedOn w:val="VerbatimChar"/>
     <w:rPr>
-      <w:color w:val="20794d"/>
-      <w:shd w:val="clear" w:fill="f1f3f5"/>
+      <w:color w:val="032f62"/>
     </w:rPr>
   </w:style>
   <w:style w:type="character" w:customStyle="1" w:styleId="ImportTok">
     <w:name w:val="ImportTok"/>
     <w:basedOn w:val="VerbatimChar"/>
     <w:rPr>
-      <w:color w:val="00769e"/>
-      <w:shd w:val="clear" w:fill="f1f3f5"/>
+      <w:color w:val="032f62"/>
     </w:rPr>
   </w:style>
   <w:style w:type="character" w:customStyle="1" w:styleId="CommentTok">
     <w:name w:val="CommentTok"/>
     <w:basedOn w:val="VerbatimChar"/>
     <w:rPr>
-      <w:color w:val="5e5e5e"/>
-      <w:shd w:val="clear" w:fill="f1f3f5"/>
+      <w:color w:val="6a737d"/>
     </w:rPr>
   </w:style>
   <w:style w:type="character" w:customStyle="1" w:styleId="DocumentationTok">
     <w:name w:val="DocumentationTok"/>
     <w:basedOn w:val="VerbatimChar"/>
     <w:rPr>
-      <w:color w:val="5e5e5e"/>
-      <w:shd w:val="clear" w:fill="f1f3f5"/>
-      <w:i/>
+      <w:color w:val="6a737d"/>
     </w:rPr>
   </w:style>
   <w:style w:type="character" w:customStyle="1" w:styleId="AnnotationTok">
     <w:name w:val="AnnotationTok"/>
     <w:basedOn w:val="VerbatimChar"/>
     <w:rPr>
-      <w:color w:val="5e5e5e"/>
-      <w:shd w:val="clear" w:fill="f1f3f5"/>
+      <w:color w:val="6a737d"/>
     </w:rPr>
   </w:style>
   <w:style w:type="character" w:customStyle="1" w:styleId="CommentVarTok">
     <w:name w:val="CommentVarTok"/>
     <w:basedOn w:val="VerbatimChar"/>
     <w:rPr>
-      <w:color w:val="5e5e5e"/>
-      <w:shd w:val="clear" w:fill="f1f3f5"/>
-      <w:i/>
+      <w:color w:val="6a737d"/>
     </w:rPr>
   </w:style>
   <w:style w:type="character" w:customStyle="1" w:styleId="OtherTok">
     <w:name w:val="OtherTok"/>
     <w:basedOn w:val="VerbatimChar"/>
     <w:rPr>
-      <w:color w:val="003b4f"/>
-      <w:shd w:val="clear" w:fill="f1f3f5"/>
+      <w:color w:val="6f42c1"/>
     </w:rPr>
   </w:style>
   <w:style w:type="character" w:customStyle="1" w:styleId="FunctionTok">
     <w:name w:val="FunctionTok"/>
     <w:basedOn w:val="VerbatimChar"/>
     <w:rPr>
-      <w:color w:val="4758ab"/>
-      <w:shd w:val="clear" w:fill="f1f3f5"/>
+      <w:color w:val="6f42c1"/>
     </w:rPr>
   </w:style>
   <w:style w:type="character" w:customStyle="1" w:styleId="VariableTok">
     <w:name w:val="VariableTok"/>
     <w:basedOn w:val="VerbatimChar"/>
     <w:rPr>
-      <w:color w:val="111111"/>
-      <w:shd w:val="clear" w:fill="f1f3f5"/>
+      <w:color w:val="e36209"/>
     </w:rPr>
   </w:style>
   <w:style w:type="character" w:customStyle="1" w:styleId="ControlFlowTok">
     <w:name w:val="ControlFlowTok"/>
     <w:basedOn w:val="VerbatimChar"/>
     <w:rPr>
-      <w:color w:val="003b4f"/>
-      <w:shd w:val="clear" w:fill="f1f3f5"/>
+      <w:color w:val="d73a49"/>
     </w:rPr>
   </w:style>
   <w:style w:type="character" w:customStyle="1" w:styleId="OperatorTok">
     <w:name w:val="OperatorTok"/>
     <w:basedOn w:val="VerbatimChar"/>
     <w:rPr>
-      <w:color w:val="5e5e5e"/>
-      <w:shd w:val="clear" w:fill="f1f3f5"/>
+      <w:color w:val="24292e"/>
     </w:rPr>
   </w:style>
   <w:style w:type="character" w:customStyle="1" w:styleId="BuiltInTok">
     <w:name w:val="BuiltInTok"/>
     <w:basedOn w:val="VerbatimChar"/>
     <w:rPr>
-      <w:color w:val="003b4f"/>
-      <w:shd w:val="clear" w:fill="f1f3f5"/>
+      <w:color w:val="d73a49"/>
     </w:rPr>
   </w:style>
   <w:style w:type="character" w:customStyle="1" w:styleId="ExtensionTok">
     <w:name w:val="ExtensionTok"/>
     <w:basedOn w:val="VerbatimChar"/>
     <w:rPr>
-      <w:color w:val="003b4f"/>
-      <w:shd w:val="clear" w:fill="f1f3f5"/>
+      <w:color w:val="d73a49"/>
+      <w:b/>
     </w:rPr>
   </w:style>
   <w:style w:type="character" w:customStyle="1" w:styleId="PreprocessorTok">
     <w:name w:val="PreprocessorTok"/>
     <w:basedOn w:val="VerbatimChar"/>
     <w:rPr>
-      <w:color w:val="ad0000"/>
-      <w:shd w:val="clear" w:fill="f1f3f5"/>
+      <w:color w:val="d73a49"/>
     </w:rPr>
   </w:style>
   <w:style w:type="character" w:customStyle="1" w:styleId="AttributeTok">
     <w:name w:val="AttributeTok"/>
     <w:basedOn w:val="VerbatimChar"/>
     <w:rPr>
-      <w:color w:val="657422"/>
-      <w:shd w:val="clear" w:fill="f1f3f5"/>
+      <w:color w:val="d73a49"/>
     </w:rPr>
   </w:style>
   <w:style w:type="character" w:customStyle="1" w:styleId="RegionMarkerTok">
     <w:name w:val="RegionMarkerTok"/>
     <w:basedOn w:val="VerbatimChar"/>
     <w:rPr>
-      <w:color w:val="003b4f"/>
-      <w:shd w:val="clear" w:fill="f1f3f5"/>
+      <w:color w:val="6a737d"/>
     </w:rPr>
   </w:style>
   <w:style w:type="character" w:customStyle="1" w:styleId="InformationTok">
     <w:name w:val="InformationTok"/>
     <w:basedOn w:val="VerbatimChar"/>
     <w:rPr>
-      <w:color w:val="5e5e5e"/>
-      <w:shd w:val="clear" w:fill="f1f3f5"/>
+      <w:color w:val="6a737d"/>
     </w:rPr>
   </w:style>
   <w:style w:type="character" w:customStyle="1" w:styleId="WarningTok">
     <w:name w:val="WarningTok"/>
     <w:basedOn w:val="VerbatimChar"/>
     <w:rPr>
-      <w:color w:val="5e5e5e"/>
-      <w:shd w:val="clear" w:fill="f1f3f5"/>
-      <w:i/>
+      <w:color w:val="ff5555"/>
     </w:rPr>
   </w:style>
   <w:style w:type="character" w:customStyle="1" w:styleId="AlertTok">
     <w:name w:val="AlertTok"/>
     <w:basedOn w:val="VerbatimChar"/>
     <w:rPr>
-      <w:color w:val="ad0000"/>
-      <w:shd w:val="clear" w:fill="f1f3f5"/>
+      <w:color w:val="ff5555"/>
+      <w:b/>
     </w:rPr>
   </w:style>
   <w:style w:type="character" w:customStyle="1" w:styleId="ErrorTok">
     <w:name w:val="ErrorTok"/>
     <w:basedOn w:val="VerbatimChar"/>
     <w:rPr>
-      <w:color w:val="ad0000"/>
-      <w:shd w:val="clear" w:fill="f1f3f5"/>
+      <w:color w:val="ff5555"/>
+      <w:u/>
     </w:rPr>
   </w:style>
   <w:style w:type="character" w:customStyle="1" w:styleId="NormalTok">
     <w:name w:val="NormalTok"/>
     <w:basedOn w:val="VerbatimChar"/>
     <w:rPr>
-      <w:color w:val="003b4f"/>
-      <w:shd w:val="clear" w:fill="f1f3f5"/>
+      <w:color w:val="24292e"/>
     </w:rPr>
   </w:style>
 </w:styles>

</xml_diff>